<commit_message>
adicionando o esquema para o olap
</commit_message>
<xml_diff>
--- a/Tutorial Pentaho.docx
+++ b/Tutorial Pentaho.docx
@@ -4,18 +4,17 @@
   <w:body>
     <w:sdt>
       <w:sdtPr>
+        <w:rPr>
+          <w:rFonts w:eastAsiaTheme="minorHAnsi"/>
+          <w:lang w:eastAsia="en-US"/>
+        </w:rPr>
         <w:id w:val="1427226732"/>
         <w:docPartObj>
           <w:docPartGallery w:val="Cover Pages"/>
           <w:docPartUnique/>
         </w:docPartObj>
       </w:sdtPr>
-      <w:sdtEndPr>
-        <w:rPr>
-          <w:rFonts w:eastAsiaTheme="minorHAnsi"/>
-          <w:lang w:eastAsia="en-US"/>
-        </w:rPr>
-      </w:sdtEndPr>
+      <w:sdtEndPr/>
       <w:sdtContent>
         <w:p>
           <w:pPr>
@@ -154,6 +153,7 @@
                                       <w:calendar w:val="gregorian"/>
                                     </w:date>
                                   </w:sdtPr>
+                                  <w:sdtEndPr/>
                                   <w:sdtContent>
                                     <w:p>
                                       <w:pPr>
@@ -3690,6 +3690,7 @@
                                     <w:dataBinding w:prefixMappings="xmlns:ns0='http://purl.org/dc/elements/1.1/' xmlns:ns1='http://schemas.openxmlformats.org/package/2006/metadata/core-properties' " w:xpath="/ns1:coreProperties[1]/ns0:creator[1]" w:storeItemID="{6C3C8BC8-F283-45AE-878A-BAB7291924A1}"/>
                                     <w:text/>
                                   </w:sdtPr>
+                                  <w:sdtEndPr/>
                                   <w:sdtContent>
                                     <w:r>
                                       <w:rPr>
@@ -3904,6 +3905,7 @@
                                     <w:dataBinding w:prefixMappings="xmlns:ns0='http://purl.org/dc/elements/1.1/' xmlns:ns1='http://schemas.openxmlformats.org/package/2006/metadata/core-properties' " w:xpath="/ns1:coreProperties[1]/ns0:title[1]" w:storeItemID="{6C3C8BC8-F283-45AE-878A-BAB7291924A1}"/>
                                     <w:text/>
                                   </w:sdtPr>
+                                  <w:sdtEndPr/>
                                   <w:sdtContent>
                                     <w:r>
                                       <w:rPr>
@@ -3951,6 +3953,7 @@
                                     <w:dataBinding w:prefixMappings="xmlns:ns0='http://purl.org/dc/elements/1.1/' xmlns:ns1='http://schemas.openxmlformats.org/package/2006/metadata/core-properties' " w:xpath="/ns1:coreProperties[1]/ns0:subject[1]" w:storeItemID="{6C3C8BC8-F283-45AE-878A-BAB7291924A1}"/>
                                     <w:text/>
                                   </w:sdtPr>
+                                  <w:sdtEndPr/>
                                   <w:sdtContent>
                                     <w:r>
                                       <w:rPr>
@@ -4088,20 +4091,19 @@
     </w:sdt>
     <w:sdt>
       <w:sdtPr>
+        <w:rPr>
+          <w:rFonts w:asciiTheme="minorHAnsi" w:eastAsiaTheme="minorEastAsia" w:hAnsiTheme="minorHAnsi" w:cs="Times New Roman"/>
+          <w:color w:val="auto"/>
+          <w:sz w:val="22"/>
+          <w:szCs w:val="22"/>
+        </w:rPr>
         <w:id w:val="-1259751790"/>
         <w:docPartObj>
           <w:docPartGallery w:val="Table of Contents"/>
           <w:docPartUnique/>
         </w:docPartObj>
       </w:sdtPr>
-      <w:sdtEndPr>
-        <w:rPr>
-          <w:rFonts w:asciiTheme="minorHAnsi" w:eastAsiaTheme="minorEastAsia" w:hAnsiTheme="minorHAnsi" w:cs="Times New Roman"/>
-          <w:color w:val="auto"/>
-          <w:sz w:val="22"/>
-          <w:szCs w:val="22"/>
-        </w:rPr>
-      </w:sdtEndPr>
+      <w:sdtEndPr/>
       <w:sdtContent>
         <w:p>
           <w:pPr>
@@ -4128,6 +4130,7 @@
               <w:temporary/>
               <w:showingPlcHdr/>
             </w:sdtPr>
+            <w:sdtEndPr/>
             <w:sdtContent>
               <w:r>
                 <w:rPr>
@@ -4163,6 +4166,7 @@
               <w:temporary/>
               <w:showingPlcHdr/>
             </w:sdtPr>
+            <w:sdtEndPr/>
             <w:sdtContent>
               <w:r>
                 <w:t>Digite o título do capítulo (nível 2)</w:t>
@@ -4190,6 +4194,7 @@
               <w:temporary/>
               <w:showingPlcHdr/>
             </w:sdtPr>
+            <w:sdtEndPr/>
             <w:sdtContent>
               <w:r>
                 <w:t>Digite o título do capítulo (nível 3)</w:t>
@@ -4220,6 +4225,7 @@
               <w:temporary/>
               <w:showingPlcHdr/>
             </w:sdtPr>
+            <w:sdtEndPr/>
             <w:sdtContent>
               <w:r>
                 <w:rPr>
@@ -4255,6 +4261,7 @@
               <w:temporary/>
               <w:showingPlcHdr/>
             </w:sdtPr>
+            <w:sdtEndPr/>
             <w:sdtContent>
               <w:r>
                 <w:t>Digite o título do capítulo (nível 2)</w:t>
@@ -4282,6 +4289,7 @@
               <w:temporary/>
               <w:showingPlcHdr/>
             </w:sdtPr>
+            <w:sdtEndPr/>
             <w:sdtContent>
               <w:r>
                 <w:t>Digite o título do capítulo (nível 3)</w:t>
@@ -4423,6 +4431,15 @@
     </w:p>
     <w:p>
       <w:pPr>
+        <w:pStyle w:val="PargrafodaLista"/>
+        <w:numPr>
+          <w:ilvl w:val="0"/>
+          <w:numId w:val="1"/>
+        </w:numPr>
+      </w:pPr>
+    </w:p>
+    <w:p>
+      <w:pPr>
         <w:ind w:left="360"/>
       </w:pPr>
     </w:p>
@@ -4454,6 +4471,13 @@
         </w:rPr>
         <w:t xml:space="preserve"> para modelagem e publicação do Data Mart;</w:t>
       </w:r>
+    </w:p>
+    <w:p>
+      <w:pPr>
+        <w:pStyle w:val="PargrafodaLista"/>
+      </w:pPr>
+      <w:bookmarkStart w:id="0" w:name="_GoBack"/>
+      <w:bookmarkEnd w:id="0"/>
     </w:p>
     <w:p>
       <w:pPr>
@@ -4570,10 +4594,16 @@
         <w:rPr>
           <w:rFonts w:asciiTheme="majorHAnsi" w:eastAsia="Calibri" w:hAnsiTheme="majorHAnsi" w:cstheme="majorHAnsi"/>
         </w:rPr>
-        <w:t xml:space="preserve"> para postgreSql</w:t>
+        <w:t xml:space="preserve"> para </w:t>
       </w:r>
-      <w:bookmarkStart w:id="0" w:name="_GoBack"/>
-      <w:bookmarkEnd w:id="0"/>
+      <w:proofErr w:type="spellStart"/>
+      <w:r>
+        <w:rPr>
+          <w:rFonts w:asciiTheme="majorHAnsi" w:eastAsia="Calibri" w:hAnsiTheme="majorHAnsi" w:cstheme="majorHAnsi"/>
+        </w:rPr>
+        <w:t>postgreSql</w:t>
+      </w:r>
+      <w:proofErr w:type="spellEnd"/>
     </w:p>
     <w:p>
       <w:pPr>
@@ -4587,13 +4617,7 @@
         <w:rPr>
           <w:rFonts w:asciiTheme="majorHAnsi" w:eastAsia="Calibri" w:hAnsiTheme="majorHAnsi" w:cstheme="majorHAnsi"/>
         </w:rPr>
-        <w:t>SQL Power Architect</w:t>
-      </w:r>
-      <w:r>
-        <w:rPr>
-          <w:rFonts w:asciiTheme="majorHAnsi" w:eastAsia="Calibri" w:hAnsiTheme="majorHAnsi" w:cstheme="majorHAnsi"/>
-        </w:rPr>
-        <w:t xml:space="preserve"> Para modelagem da interaç</w:t>
+        <w:t>SQL Power Architect Para modelagem da interaç</w:t>
       </w:r>
       <w:r>
         <w:rPr>
@@ -5475,6 +5499,8 @@
   </w:compat>
   <w:rsids>
     <w:rsidRoot w:val="00E84025"/>
+    <w:rsid w:val="00004899"/>
+    <w:rsid w:val="000A121A"/>
     <w:rsid w:val="00382517"/>
     <w:rsid w:val="00E84025"/>
   </w:rsids>
@@ -6227,7 +6253,7 @@
 </file>
 
 <file path=customXml/itemProps2.xml><?xml version="1.0" encoding="utf-8"?>
-<ds:datastoreItem xmlns:ds="http://schemas.openxmlformats.org/officeDocument/2006/customXml" ds:itemID="{77871E42-C9E9-4C16-BB18-27D9C5987882}">
+<ds:datastoreItem xmlns:ds="http://schemas.openxmlformats.org/officeDocument/2006/customXml" ds:itemID="{B2A302F5-4F74-451C-B003-9B2B52F66A17}">
   <ds:schemaRefs>
     <ds:schemaRef ds:uri="http://schemas.openxmlformats.org/officeDocument/2006/bibliography"/>
   </ds:schemaRefs>

</xml_diff>